<commit_message>
added taken index, taken saves, added erd; survey still not submitting, review
</commit_message>
<xml_diff>
--- a/doc/survey_management_system_doc.docx
+++ b/doc/survey_management_system_doc.docx
@@ -45,49 +45,77 @@
       <w:r>
         <w:t>, one of the better ones I have been involved with.</w:t>
       </w:r>
+    </w:p>
+    <w:p>
+      <w:r>
+        <w:t xml:space="preserve">Had issue with rails 7 ruby environment, switched to rails 8 for exercise. Will go back and debug </w:t>
+      </w:r>
+      <w:proofErr w:type="gramStart"/>
+      <w:r>
+        <w:t>at a later date</w:t>
+      </w:r>
+      <w:proofErr w:type="gramEnd"/>
+      <w:r>
+        <w:t xml:space="preserve">. Not resolving </w:t>
+      </w:r>
+      <w:proofErr w:type="gramStart"/>
+      <w:r>
+        <w:t>a</w:t>
+      </w:r>
+      <w:proofErr w:type="gramEnd"/>
+      <w:r>
+        <w:t xml:space="preserve"> 8.0 component in the rails 7 environment. Using ASDP, exactly like another project I have.</w:t>
+      </w:r>
       <w:r>
         <w:br/>
-        <w:t>---</w:t>
-      </w:r>
-    </w:p>
-    <w:p/>
-    <w:p>
-      <w:pPr>
-        <w:rPr>
-          <w:b/>
-          <w:bCs/>
-        </w:rPr>
-      </w:pPr>
-      <w:r>
-        <w:rPr>
-          <w:b/>
-          <w:bCs/>
-        </w:rPr>
-        <w:t>Introduction</w:t>
-      </w:r>
-    </w:p>
-    <w:p>
-      <w:r>
-        <w:t xml:space="preserve">Had issue with rails 7 ruby environment, switched to rails 8 for exercise. Will go back and debug </w:t>
-      </w:r>
-      <w:proofErr w:type="gramStart"/>
-      <w:r>
-        <w:t>at a later date</w:t>
-      </w:r>
-      <w:proofErr w:type="gramEnd"/>
-      <w:r>
-        <w:t xml:space="preserve">. Not resolving </w:t>
-      </w:r>
-      <w:proofErr w:type="gramStart"/>
-      <w:r>
-        <w:t>a</w:t>
-      </w:r>
-      <w:proofErr w:type="gramEnd"/>
-      <w:r>
-        <w:t xml:space="preserve"> 8.0 component in the rails 7 environment.</w:t>
-      </w:r>
-      <w:r>
-        <w:t xml:space="preserve"> Using ASDP, exactly like another project I have.</w:t>
+      </w:r>
+    </w:p>
+    <w:p>
+      <w:r>
+        <w:rPr>
+          <w:b/>
+          <w:bCs/>
+          <w:u w:val="single"/>
+        </w:rPr>
+        <w:t>Current Status</w:t>
+      </w:r>
+    </w:p>
+    <w:p>
+      <w:r>
+        <w:t xml:space="preserve">The bulk of the function is implemented, with a less than optimized UI. See release notes for exact status. There are a few big issues, </w:t>
+      </w:r>
+      <w:r>
+        <w:t>including survey</w:t>
+      </w:r>
+      <w:r>
+        <w:t xml:space="preserve"> fails to submit (fails silently). </w:t>
+      </w:r>
+    </w:p>
+    <w:p>
+      <w:r>
+        <w:t>Will continue to debug.</w:t>
+      </w:r>
+    </w:p>
+    <w:p>
+      <w:pPr>
+        <w:rPr>
+          <w:b/>
+          <w:bCs/>
+          <w:u w:val="single"/>
+        </w:rPr>
+      </w:pPr>
+      <w:r>
+        <w:rPr>
+          <w:b/>
+          <w:bCs/>
+          <w:u w:val="single"/>
+        </w:rPr>
+        <w:t>Release Notes</w:t>
+      </w:r>
+    </w:p>
+    <w:p>
+      <w:r>
+        <w:t>TBD</w:t>
       </w:r>
     </w:p>
     <w:p>
@@ -180,46 +208,6 @@
       <w:r>
         <w:t>Will switch public to private after our exercise is done.</w:t>
       </w:r>
-      <w:r>
-        <w:br/>
-      </w:r>
-      <w:r>
-        <w:br/>
-      </w:r>
-      <w:r>
-        <w:rPr>
-          <w:b/>
-          <w:bCs/>
-          <w:u w:val="single"/>
-        </w:rPr>
-        <w:t>Current Status</w:t>
-      </w:r>
-    </w:p>
-    <w:p>
-      <w:r>
-        <w:t xml:space="preserve">The bulk of the function is implemented, with a less than optimized UI. </w:t>
-      </w:r>
-      <w:r>
-        <w:t>See release notes at this document</w:t>
-      </w:r>
-      <w:r>
-        <w:t>’</w:t>
-      </w:r>
-      <w:r>
-        <w:t xml:space="preserve">s end for exact status. There </w:t>
-      </w:r>
-      <w:r>
-        <w:t xml:space="preserve">are </w:t>
-      </w:r>
-      <w:r>
-        <w:t>a few big issues</w:t>
-      </w:r>
-      <w:r>
-        <w:t>,</w:t>
-      </w:r>
-      <w:r>
-        <w:t xml:space="preserve"> including the survey create and take form fails to submit (silently). </w:t>
-      </w:r>
     </w:p>
     <w:p>
       <w:pPr>
@@ -376,15 +364,7 @@
         <w:t xml:space="preserve">Future: </w:t>
       </w:r>
       <w:r>
-        <w:t xml:space="preserve">This would be a clear choice for a ajax request to replace the table division or better </w:t>
-      </w:r>
-      <w:proofErr w:type="gramStart"/>
-      <w:r>
-        <w:t>yet,</w:t>
-      </w:r>
-      <w:proofErr w:type="gramEnd"/>
-      <w:r>
-        <w:t xml:space="preserve"> directly add the row</w:t>
+        <w:t>This would be a clear choice for a ajax request to replace the table division or better, directly add the row</w:t>
       </w:r>
       <w:r>
         <w:t>,</w:t>
@@ -793,7 +773,7 @@
     </w:p>
     <w:p>
       <w:pPr>
-        <w:ind w:firstLine="720"/>
+        <w:ind w:left="360" w:firstLine="360"/>
       </w:pPr>
       <w:proofErr w:type="spellStart"/>
       <w:r>
@@ -812,6 +792,11 @@
     </w:p>
     <w:p>
       <w:pPr>
+        <w:ind w:left="360" w:firstLine="360"/>
+      </w:pPr>
+    </w:p>
+    <w:p>
+      <w:pPr>
         <w:rPr>
           <w:b/>
           <w:bCs/>
@@ -824,7 +809,70 @@
           <w:bCs/>
           <w:u w:val="single"/>
         </w:rPr>
-        <w:t>Release Notes</w:t>
+        <w:t>Schema Diagram</w:t>
+      </w:r>
+    </w:p>
+    <w:p>
+      <w:pPr>
+        <w:rPr>
+          <w:b/>
+          <w:bCs/>
+          <w:u w:val="single"/>
+        </w:rPr>
+      </w:pPr>
+      <w:r>
+        <w:rPr>
+          <w:b/>
+          <w:bCs/>
+          <w:noProof/>
+          <w:u w:val="single"/>
+        </w:rPr>
+        <w:drawing>
+          <wp:inline distT="0" distB="0" distL="0" distR="0" wp14:anchorId="4384B5D2" wp14:editId="2AF6AC6E">
+            <wp:extent cx="4889500" cy="6819900"/>
+            <wp:effectExtent l="0" t="0" r="0" b="0"/>
+            <wp:docPr id="1668328640" name="Picture 1" descr="A diagram of a survey&#10;&#10;AI-generated content may be incorrect."/>
+            <wp:cNvGraphicFramePr>
+              <a:graphicFrameLocks xmlns:a="http://schemas.openxmlformats.org/drawingml/2006/main" noChangeAspect="1"/>
+            </wp:cNvGraphicFramePr>
+            <a:graphic xmlns:a="http://schemas.openxmlformats.org/drawingml/2006/main">
+              <a:graphicData uri="http://schemas.openxmlformats.org/drawingml/2006/picture">
+                <pic:pic xmlns:pic="http://schemas.openxmlformats.org/drawingml/2006/picture">
+                  <pic:nvPicPr>
+                    <pic:cNvPr id="1668328640" name="Picture 1" descr="A diagram of a survey&#10;&#10;AI-generated content may be incorrect."/>
+                    <pic:cNvPicPr/>
+                  </pic:nvPicPr>
+                  <pic:blipFill>
+                    <a:blip r:embed="rId7">
+                      <a:extLst>
+                        <a:ext uri="{28A0092B-C50C-407E-A947-70E740481C1C}">
+                          <a14:useLocalDpi xmlns:a14="http://schemas.microsoft.com/office/drawing/2010/main" val="0"/>
+                        </a:ext>
+                      </a:extLst>
+                    </a:blip>
+                    <a:stretch>
+                      <a:fillRect/>
+                    </a:stretch>
+                  </pic:blipFill>
+                  <pic:spPr>
+                    <a:xfrm>
+                      <a:off x="0" y="0"/>
+                      <a:ext cx="4889500" cy="6819900"/>
+                    </a:xfrm>
+                    <a:prstGeom prst="rect">
+                      <a:avLst/>
+                    </a:prstGeom>
+                  </pic:spPr>
+                </pic:pic>
+              </a:graphicData>
+            </a:graphic>
+          </wp:inline>
+        </w:drawing>
+      </w:r>
+    </w:p>
+    <w:p>
+      <w:r>
+        <w:t>Schema Diagram For “Basic” Survey Management System</w:t>
       </w:r>
     </w:p>
     <w:sectPr>

</xml_diff>

<commit_message>
added user to taken survey index view
</commit_message>
<xml_diff>
--- a/doc/survey_management_system_doc.docx
+++ b/doc/survey_management_system_doc.docx
@@ -871,10 +871,314 @@
       </w:r>
     </w:p>
     <w:p>
-      <w:r>
-        <w:t>Schema Diagram For “Basic” Survey Management System</w:t>
-      </w:r>
-    </w:p>
+      <w:pPr>
+        <w:rPr>
+          <w:b/>
+          <w:bCs/>
+          <w:u w:val="single"/>
+        </w:rPr>
+      </w:pPr>
+      <w:r>
+        <w:rPr>
+          <w:b/>
+          <w:bCs/>
+          <w:u w:val="single"/>
+        </w:rPr>
+        <w:t>Screen Shots</w:t>
+      </w:r>
+    </w:p>
+    <w:p>
+      <w:r>
+        <w:rPr>
+          <w:noProof/>
+        </w:rPr>
+        <w:lastRenderedPageBreak/>
+        <w:drawing>
+          <wp:inline distT="0" distB="0" distL="0" distR="0" wp14:anchorId="26257005" wp14:editId="1998F8EC">
+            <wp:extent cx="2070100" cy="3136900"/>
+            <wp:effectExtent l="0" t="0" r="0" b="0"/>
+            <wp:docPr id="1629419723" name="Picture 2" descr="A screen shot of a login form&#10;&#10;AI-generated content may be incorrect."/>
+            <wp:cNvGraphicFramePr>
+              <a:graphicFrameLocks xmlns:a="http://schemas.openxmlformats.org/drawingml/2006/main" noChangeAspect="1"/>
+            </wp:cNvGraphicFramePr>
+            <a:graphic xmlns:a="http://schemas.openxmlformats.org/drawingml/2006/main">
+              <a:graphicData uri="http://schemas.openxmlformats.org/drawingml/2006/picture">
+                <pic:pic xmlns:pic="http://schemas.openxmlformats.org/drawingml/2006/picture">
+                  <pic:nvPicPr>
+                    <pic:cNvPr id="1629419723" name="Picture 2" descr="A screen shot of a login form&#10;&#10;AI-generated content may be incorrect."/>
+                    <pic:cNvPicPr/>
+                  </pic:nvPicPr>
+                  <pic:blipFill>
+                    <a:blip r:embed="rId8">
+                      <a:extLst>
+                        <a:ext uri="{28A0092B-C50C-407E-A947-70E740481C1C}">
+                          <a14:useLocalDpi xmlns:a14="http://schemas.microsoft.com/office/drawing/2010/main" val="0"/>
+                        </a:ext>
+                      </a:extLst>
+                    </a:blip>
+                    <a:stretch>
+                      <a:fillRect/>
+                    </a:stretch>
+                  </pic:blipFill>
+                  <pic:spPr>
+                    <a:xfrm>
+                      <a:off x="0" y="0"/>
+                      <a:ext cx="2070100" cy="3136900"/>
+                    </a:xfrm>
+                    <a:prstGeom prst="rect">
+                      <a:avLst/>
+                    </a:prstGeom>
+                  </pic:spPr>
+                </pic:pic>
+              </a:graphicData>
+            </a:graphic>
+          </wp:inline>
+        </w:drawing>
+      </w:r>
+    </w:p>
+    <w:p>
+      <w:r>
+        <w:rPr>
+          <w:noProof/>
+        </w:rPr>
+        <w:drawing>
+          <wp:inline distT="0" distB="0" distL="0" distR="0" wp14:anchorId="32C7C2B9" wp14:editId="4439AADD">
+            <wp:extent cx="3644900" cy="2387600"/>
+            <wp:effectExtent l="0" t="0" r="0" b="0"/>
+            <wp:docPr id="70496716" name="Picture 3" descr="A close-up of a website&#10;&#10;AI-generated content may be incorrect."/>
+            <wp:cNvGraphicFramePr>
+              <a:graphicFrameLocks xmlns:a="http://schemas.openxmlformats.org/drawingml/2006/main" noChangeAspect="1"/>
+            </wp:cNvGraphicFramePr>
+            <a:graphic xmlns:a="http://schemas.openxmlformats.org/drawingml/2006/main">
+              <a:graphicData uri="http://schemas.openxmlformats.org/drawingml/2006/picture">
+                <pic:pic xmlns:pic="http://schemas.openxmlformats.org/drawingml/2006/picture">
+                  <pic:nvPicPr>
+                    <pic:cNvPr id="70496716" name="Picture 3" descr="A close-up of a website&#10;&#10;AI-generated content may be incorrect."/>
+                    <pic:cNvPicPr/>
+                  </pic:nvPicPr>
+                  <pic:blipFill>
+                    <a:blip r:embed="rId9">
+                      <a:extLst>
+                        <a:ext uri="{28A0092B-C50C-407E-A947-70E740481C1C}">
+                          <a14:useLocalDpi xmlns:a14="http://schemas.microsoft.com/office/drawing/2010/main" val="0"/>
+                        </a:ext>
+                      </a:extLst>
+                    </a:blip>
+                    <a:stretch>
+                      <a:fillRect/>
+                    </a:stretch>
+                  </pic:blipFill>
+                  <pic:spPr>
+                    <a:xfrm>
+                      <a:off x="0" y="0"/>
+                      <a:ext cx="3644900" cy="2387600"/>
+                    </a:xfrm>
+                    <a:prstGeom prst="rect">
+                      <a:avLst/>
+                    </a:prstGeom>
+                  </pic:spPr>
+                </pic:pic>
+              </a:graphicData>
+            </a:graphic>
+          </wp:inline>
+        </w:drawing>
+      </w:r>
+    </w:p>
+    <w:p>
+      <w:r>
+        <w:rPr>
+          <w:noProof/>
+        </w:rPr>
+        <w:lastRenderedPageBreak/>
+        <w:drawing>
+          <wp:inline distT="0" distB="0" distL="0" distR="0" wp14:anchorId="17374FC8" wp14:editId="549D5092">
+            <wp:extent cx="5943600" cy="7153910"/>
+            <wp:effectExtent l="0" t="0" r="0" b="0"/>
+            <wp:docPr id="1181811145" name="Picture 4" descr="A screenshot of a survey&#10;&#10;AI-generated content may be incorrect."/>
+            <wp:cNvGraphicFramePr>
+              <a:graphicFrameLocks xmlns:a="http://schemas.openxmlformats.org/drawingml/2006/main" noChangeAspect="1"/>
+            </wp:cNvGraphicFramePr>
+            <a:graphic xmlns:a="http://schemas.openxmlformats.org/drawingml/2006/main">
+              <a:graphicData uri="http://schemas.openxmlformats.org/drawingml/2006/picture">
+                <pic:pic xmlns:pic="http://schemas.openxmlformats.org/drawingml/2006/picture">
+                  <pic:nvPicPr>
+                    <pic:cNvPr id="1181811145" name="Picture 4" descr="A screenshot of a survey&#10;&#10;AI-generated content may be incorrect."/>
+                    <pic:cNvPicPr/>
+                  </pic:nvPicPr>
+                  <pic:blipFill>
+                    <a:blip r:embed="rId10">
+                      <a:extLst>
+                        <a:ext uri="{28A0092B-C50C-407E-A947-70E740481C1C}">
+                          <a14:useLocalDpi xmlns:a14="http://schemas.microsoft.com/office/drawing/2010/main" val="0"/>
+                        </a:ext>
+                      </a:extLst>
+                    </a:blip>
+                    <a:stretch>
+                      <a:fillRect/>
+                    </a:stretch>
+                  </pic:blipFill>
+                  <pic:spPr>
+                    <a:xfrm>
+                      <a:off x="0" y="0"/>
+                      <a:ext cx="5943600" cy="7153910"/>
+                    </a:xfrm>
+                    <a:prstGeom prst="rect">
+                      <a:avLst/>
+                    </a:prstGeom>
+                  </pic:spPr>
+                </pic:pic>
+              </a:graphicData>
+            </a:graphic>
+          </wp:inline>
+        </w:drawing>
+      </w:r>
+    </w:p>
+    <w:p>
+      <w:r>
+        <w:rPr>
+          <w:noProof/>
+        </w:rPr>
+        <w:lastRenderedPageBreak/>
+        <w:drawing>
+          <wp:inline distT="0" distB="0" distL="0" distR="0" wp14:anchorId="6F1D8164" wp14:editId="699D174B">
+            <wp:extent cx="5270500" cy="2349500"/>
+            <wp:effectExtent l="0" t="0" r="0" b="0"/>
+            <wp:docPr id="72220489" name="Picture 5" descr="A screenshot of a computer&#10;&#10;AI-generated content may be incorrect."/>
+            <wp:cNvGraphicFramePr>
+              <a:graphicFrameLocks xmlns:a="http://schemas.openxmlformats.org/drawingml/2006/main" noChangeAspect="1"/>
+            </wp:cNvGraphicFramePr>
+            <a:graphic xmlns:a="http://schemas.openxmlformats.org/drawingml/2006/main">
+              <a:graphicData uri="http://schemas.openxmlformats.org/drawingml/2006/picture">
+                <pic:pic xmlns:pic="http://schemas.openxmlformats.org/drawingml/2006/picture">
+                  <pic:nvPicPr>
+                    <pic:cNvPr id="72220489" name="Picture 5" descr="A screenshot of a computer&#10;&#10;AI-generated content may be incorrect."/>
+                    <pic:cNvPicPr/>
+                  </pic:nvPicPr>
+                  <pic:blipFill>
+                    <a:blip r:embed="rId11">
+                      <a:extLst>
+                        <a:ext uri="{28A0092B-C50C-407E-A947-70E740481C1C}">
+                          <a14:useLocalDpi xmlns:a14="http://schemas.microsoft.com/office/drawing/2010/main" val="0"/>
+                        </a:ext>
+                      </a:extLst>
+                    </a:blip>
+                    <a:stretch>
+                      <a:fillRect/>
+                    </a:stretch>
+                  </pic:blipFill>
+                  <pic:spPr>
+                    <a:xfrm>
+                      <a:off x="0" y="0"/>
+                      <a:ext cx="5270500" cy="2349500"/>
+                    </a:xfrm>
+                    <a:prstGeom prst="rect">
+                      <a:avLst/>
+                    </a:prstGeom>
+                  </pic:spPr>
+                </pic:pic>
+              </a:graphicData>
+            </a:graphic>
+          </wp:inline>
+        </w:drawing>
+      </w:r>
+    </w:p>
+    <w:p>
+      <w:r>
+        <w:rPr>
+          <w:noProof/>
+        </w:rPr>
+        <w:drawing>
+          <wp:inline distT="0" distB="0" distL="0" distR="0" wp14:anchorId="2AAF91FE" wp14:editId="15D3E6B5">
+            <wp:extent cx="5943600" cy="3707765"/>
+            <wp:effectExtent l="0" t="0" r="0" b="635"/>
+            <wp:docPr id="126052870" name="Picture 6" descr="A screenshot of a survey&#10;&#10;AI-generated content may be incorrect."/>
+            <wp:cNvGraphicFramePr>
+              <a:graphicFrameLocks xmlns:a="http://schemas.openxmlformats.org/drawingml/2006/main" noChangeAspect="1"/>
+            </wp:cNvGraphicFramePr>
+            <a:graphic xmlns:a="http://schemas.openxmlformats.org/drawingml/2006/main">
+              <a:graphicData uri="http://schemas.openxmlformats.org/drawingml/2006/picture">
+                <pic:pic xmlns:pic="http://schemas.openxmlformats.org/drawingml/2006/picture">
+                  <pic:nvPicPr>
+                    <pic:cNvPr id="126052870" name="Picture 6" descr="A screenshot of a survey&#10;&#10;AI-generated content may be incorrect."/>
+                    <pic:cNvPicPr/>
+                  </pic:nvPicPr>
+                  <pic:blipFill>
+                    <a:blip r:embed="rId12">
+                      <a:extLst>
+                        <a:ext uri="{28A0092B-C50C-407E-A947-70E740481C1C}">
+                          <a14:useLocalDpi xmlns:a14="http://schemas.microsoft.com/office/drawing/2010/main" val="0"/>
+                        </a:ext>
+                      </a:extLst>
+                    </a:blip>
+                    <a:stretch>
+                      <a:fillRect/>
+                    </a:stretch>
+                  </pic:blipFill>
+                  <pic:spPr>
+                    <a:xfrm>
+                      <a:off x="0" y="0"/>
+                      <a:ext cx="5943600" cy="3707765"/>
+                    </a:xfrm>
+                    <a:prstGeom prst="rect">
+                      <a:avLst/>
+                    </a:prstGeom>
+                  </pic:spPr>
+                </pic:pic>
+              </a:graphicData>
+            </a:graphic>
+          </wp:inline>
+        </w:drawing>
+      </w:r>
+    </w:p>
+    <w:p>
+      <w:r>
+        <w:rPr>
+          <w:noProof/>
+        </w:rPr>
+        <w:drawing>
+          <wp:inline distT="0" distB="0" distL="0" distR="0" wp14:anchorId="11B1A946" wp14:editId="22E2DF70">
+            <wp:extent cx="5943600" cy="1717675"/>
+            <wp:effectExtent l="0" t="0" r="0" b="0"/>
+            <wp:docPr id="1149141213" name="Picture 7" descr="A close-up of a white background&#10;&#10;AI-generated content may be incorrect."/>
+            <wp:cNvGraphicFramePr>
+              <a:graphicFrameLocks xmlns:a="http://schemas.openxmlformats.org/drawingml/2006/main" noChangeAspect="1"/>
+            </wp:cNvGraphicFramePr>
+            <a:graphic xmlns:a="http://schemas.openxmlformats.org/drawingml/2006/main">
+              <a:graphicData uri="http://schemas.openxmlformats.org/drawingml/2006/picture">
+                <pic:pic xmlns:pic="http://schemas.openxmlformats.org/drawingml/2006/picture">
+                  <pic:nvPicPr>
+                    <pic:cNvPr id="1149141213" name="Picture 7" descr="A close-up of a white background&#10;&#10;AI-generated content may be incorrect."/>
+                    <pic:cNvPicPr/>
+                  </pic:nvPicPr>
+                  <pic:blipFill>
+                    <a:blip r:embed="rId13">
+                      <a:extLst>
+                        <a:ext uri="{28A0092B-C50C-407E-A947-70E740481C1C}">
+                          <a14:useLocalDpi xmlns:a14="http://schemas.microsoft.com/office/drawing/2010/main" val="0"/>
+                        </a:ext>
+                      </a:extLst>
+                    </a:blip>
+                    <a:stretch>
+                      <a:fillRect/>
+                    </a:stretch>
+                  </pic:blipFill>
+                  <pic:spPr>
+                    <a:xfrm>
+                      <a:off x="0" y="0"/>
+                      <a:ext cx="5943600" cy="1717675"/>
+                    </a:xfrm>
+                    <a:prstGeom prst="rect">
+                      <a:avLst/>
+                    </a:prstGeom>
+                  </pic:spPr>
+                </pic:pic>
+              </a:graphicData>
+            </a:graphic>
+          </wp:inline>
+        </w:drawing>
+      </w:r>
+    </w:p>
+    <w:p/>
     <w:sectPr>
       <w:pgSz w:w="12240" w:h="15840"/>
       <w:pgMar w:top="1440" w:right="1440" w:bottom="1440" w:left="1440" w:header="720" w:footer="720" w:gutter="0"/>

</xml_diff>